<commit_message>
Add laporan app gudang
</commit_message>
<xml_diff>
--- a/Laporan Appgudang .docx
+++ b/Laporan Appgudang .docx
@@ -35,16 +35,7 @@
         <w:t xml:space="preserve"> </w:t>
       </w:r>
       <w:r>
-        <w:t>RESTORAN</w:t>
-      </w:r>
-      <w:r>
-        <w:rPr>
-          <w:spacing w:val="-12"/>
-        </w:rPr>
-        <w:t xml:space="preserve"> </w:t>
-      </w:r>
-      <w:r>
-        <w:t>MAKANYUK</w:t>
+        <w:t>GUDANG</w:t>
       </w:r>
     </w:p>
     <w:p>
@@ -675,13 +666,7 @@
         <w:jc w:val="both"/>
       </w:pPr>
       <w:r>
-        <w:t>Ini</w:t>
-      </w:r>
-      <w:r>
-        <w:t xml:space="preserve"> sebuah aplikasi Android untuk melakukan </w:t>
-      </w:r>
-      <w:r>
-        <w:t xml:space="preserve">input barang kedalam inventory </w:t>
+        <w:t xml:space="preserve">Ini sebuah aplikasi Android untuk melakukan input barang kedalam inventory </w:t>
       </w:r>
       <w:r>
         <w:t>dengan melakukan login untuk setiap usernya data yan dimasukan berupa deskripsi barang dan gambar nya</w:t>
@@ -760,8 +745,13 @@
         <w:t>Customer</w:t>
       </w:r>
       <w:r>
-        <w:t xml:space="preserve"> memiliki fitur utama, yaitu :</w:t>
-      </w:r>
+        <w:t xml:space="preserve"> memiliki fitur utama, </w:t>
+      </w:r>
+      <w:proofErr w:type="gramStart"/>
+      <w:r>
+        <w:t>yaitu :</w:t>
+      </w:r>
+      <w:proofErr w:type="gramEnd"/>
     </w:p>
     <w:p>
       <w:pPr>
@@ -784,13 +774,7 @@
         <w:rPr>
           <w:sz w:val="24"/>
         </w:rPr>
-        <w:t>CRUD data</w:t>
-      </w:r>
-      <w:r>
-        <w:rPr>
-          <w:sz w:val="24"/>
-        </w:rPr>
-        <w:t>.</w:t>
+        <w:t>CRUD data.</w:t>
       </w:r>
     </w:p>
     <w:p>
@@ -2188,10 +2172,7 @@
       </w:r>
       <w:bookmarkStart w:id="1" w:name="_Hlk140572176"/>
       <w:r>
-        <w:t>3.</w:t>
-      </w:r>
-      <w:r>
-        <w:t>2</w:t>
+        <w:t>3.2</w:t>
       </w:r>
       <w:r>
         <w:tab/>
@@ -2282,10 +2263,7 @@
         <w:ind w:left="100"/>
       </w:pPr>
       <w:r>
-        <w:t>3.</w:t>
-      </w:r>
-      <w:r>
-        <w:t>3</w:t>
+        <w:t>3.3</w:t>
       </w:r>
       <w:r>
         <w:tab/>
@@ -2477,17 +2455,11 @@
       <w:bookmarkStart w:id="2" w:name="_Hlk140572357"/>
       <w:r>
         <w:lastRenderedPageBreak/>
-        <w:t>3.</w:t>
-      </w:r>
-      <w:r>
-        <w:t>4</w:t>
+        <w:t>3.4</w:t>
       </w:r>
       <w:r>
         <w:tab/>
-        <w:t xml:space="preserve">Halaman </w:t>
-      </w:r>
-      <w:r>
-        <w:t>Edit</w:t>
+        <w:t>Halaman Edit</w:t>
       </w:r>
     </w:p>
     <w:bookmarkEnd w:id="2"/>
@@ -2582,17 +2554,11 @@
       </w:pPr>
       <w:bookmarkStart w:id="3" w:name="_Hlk140572717"/>
       <w:r>
-        <w:t>3.</w:t>
-      </w:r>
-      <w:r>
-        <w:t>5</w:t>
+        <w:t>3.5</w:t>
       </w:r>
       <w:r>
         <w:tab/>
-        <w:t xml:space="preserve">Halaman </w:t>
-      </w:r>
-      <w:r>
-        <w:t>Add</w:t>
+        <w:t>Halaman Add</w:t>
       </w:r>
     </w:p>
     <w:bookmarkEnd w:id="3"/>
@@ -2764,17 +2730,11 @@
       </w:pPr>
       <w:r>
         <w:lastRenderedPageBreak/>
-        <w:t>3.</w:t>
-      </w:r>
-      <w:r>
-        <w:t>6</w:t>
+        <w:t>3.6</w:t>
       </w:r>
       <w:r>
         <w:tab/>
-        <w:t xml:space="preserve">Halaman </w:t>
-      </w:r>
-      <w:r>
-        <w:t>Chat</w:t>
+        <w:t>Halaman Chat</w:t>
       </w:r>
     </w:p>
     <w:p>

</xml_diff>